<commit_message>
Working salary request table with implement functionality
</commit_message>
<xml_diff>
--- a/platform/src/main/resources/mail/attachments/upcomingvacation_application.docx
+++ b/platform/src/main/resources/mail/attachments/upcomingvacation_application.docx
@@ -1,6 +1,6 @@
 
 <file path=word/document.xml><?xml version="1.0" encoding="utf-8"?>
-<w:document xmlns:wpc="http://schemas.microsoft.com/office/word/2010/wordprocessingCanvas" xmlns:cx="http://schemas.microsoft.com/office/drawing/2014/chartex" xmlns:cx1="http://schemas.microsoft.com/office/drawing/2015/9/8/chartex" xmlns:cx2="http://schemas.microsoft.com/office/drawing/2015/10/21/chartex" xmlns:cx3="http://schemas.microsoft.com/office/drawing/2016/5/9/chartex" xmlns:cx4="http://schemas.microsoft.com/office/drawing/2016/5/10/chartex" xmlns:cx5="http://schemas.microsoft.com/office/drawing/2016/5/11/chartex" xmlns:cx6="http://schemas.microsoft.com/office/drawing/2016/5/12/chartex" xmlns:cx7="http://schemas.microsoft.com/office/drawing/2016/5/13/chartex" xmlns:cx8="http://schemas.microsoft.com/office/drawing/2016/5/14/chartex" xmlns:mc="http://schemas.openxmlformats.org/markup-compatibility/2006" xmlns:aink="http://schemas.microsoft.com/office/drawing/2016/ink" xmlns:am3d="http://schemas.microsoft.com/office/drawing/2017/model3d" xmlns:o="urn:schemas-microsoft-com:office:office" xmlns:r="http://schemas.openxmlformats.org/officeDocument/2006/relationships" xmlns:m="http://schemas.openxmlformats.org/officeDocument/2006/math" xmlns:v="urn:schemas-microsoft-com:vml" xmlns:wp14="http://schemas.microsoft.com/office/word/2010/wordprocessingDrawing" xmlns:wp="http://schemas.openxmlformats.org/drawingml/2006/wordprocessingDrawing" xmlns:w10="urn:schemas-microsoft-com:office:word" xmlns:w="http://schemas.openxmlformats.org/wordprocessingml/2006/main" xmlns:w14="http://schemas.microsoft.com/office/word/2010/wordml" xmlns:w15="http://schemas.microsoft.com/office/word/2012/wordml" xmlns:w16cex="http://schemas.microsoft.com/office/word/2018/wordml/cex" xmlns:w16cid="http://schemas.microsoft.com/office/word/2016/wordml/cid" xmlns:w16="http://schemas.microsoft.com/office/word/2018/wordml" xmlns:w16sdtdh="http://schemas.microsoft.com/office/word/2020/wordml/sdtdatahash" xmlns:w16se="http://schemas.microsoft.com/office/word/2015/wordml/symex" xmlns:wpg="http://schemas.microsoft.com/office/word/2010/wordprocessingGroup" xmlns:wpi="http://schemas.microsoft.com/office/word/2010/wordprocessingInk" xmlns:wne="http://schemas.microsoft.com/office/word/2006/wordml" xmlns:wps="http://schemas.microsoft.com/office/word/2010/wordprocessingShape" mc:Ignorable="w14 w15 w16se w16cid w16 w16cex w16sdtdh wp14">
+<w:document xmlns:wpc="http://schemas.microsoft.com/office/word/2010/wordprocessingCanvas" xmlns:cx="http://schemas.microsoft.com/office/drawing/2014/chartex" xmlns:cx1="http://schemas.microsoft.com/office/drawing/2015/9/8/chartex" xmlns:cx2="http://schemas.microsoft.com/office/drawing/2015/10/21/chartex" xmlns:cx3="http://schemas.microsoft.com/office/drawing/2016/5/9/chartex" xmlns:cx4="http://schemas.microsoft.com/office/drawing/2016/5/10/chartex" xmlns:cx5="http://schemas.microsoft.com/office/drawing/2016/5/11/chartex" xmlns:cx6="http://schemas.microsoft.com/office/drawing/2016/5/12/chartex" xmlns:cx7="http://schemas.microsoft.com/office/drawing/2016/5/13/chartex" xmlns:cx8="http://schemas.microsoft.com/office/drawing/2016/5/14/chartex" xmlns:mc="http://schemas.openxmlformats.org/markup-compatibility/2006" xmlns:aink="http://schemas.microsoft.com/office/drawing/2016/ink" xmlns:am3d="http://schemas.microsoft.com/office/drawing/2017/model3d" xmlns:o="urn:schemas-microsoft-com:office:office" xmlns:oel="http://schemas.microsoft.com/office/2019/extlst" xmlns:r="http://schemas.openxmlformats.org/officeDocument/2006/relationships" xmlns:m="http://schemas.openxmlformats.org/officeDocument/2006/math" xmlns:v="urn:schemas-microsoft-com:vml" xmlns:wp14="http://schemas.microsoft.com/office/word/2010/wordprocessingDrawing" xmlns:wp="http://schemas.openxmlformats.org/drawingml/2006/wordprocessingDrawing" xmlns:w10="urn:schemas-microsoft-com:office:word" xmlns:w="http://schemas.openxmlformats.org/wordprocessingml/2006/main" xmlns:w14="http://schemas.microsoft.com/office/word/2010/wordml" xmlns:w15="http://schemas.microsoft.com/office/word/2012/wordml" xmlns:w16cex="http://schemas.microsoft.com/office/word/2018/wordml/cex" xmlns:w16cid="http://schemas.microsoft.com/office/word/2016/wordml/cid" xmlns:w16="http://schemas.microsoft.com/office/word/2018/wordml" xmlns:w16sdtdh="http://schemas.microsoft.com/office/word/2020/wordml/sdtdatahash" xmlns:w16se="http://schemas.microsoft.com/office/word/2015/wordml/symex" xmlns:wpg="http://schemas.microsoft.com/office/word/2010/wordprocessingGroup" xmlns:wpi="http://schemas.microsoft.com/office/word/2010/wordprocessingInk" xmlns:wne="http://schemas.microsoft.com/office/word/2006/wordml" xmlns:wps="http://schemas.microsoft.com/office/word/2010/wordprocessingShape" mc:Ignorable="w14 w15 w16se w16cid w16 w16cex w16sdtdh wp14">
   <w:body>
     <w:p>
       <w:pPr>
@@ -69,24 +69,24 @@
           <w:szCs w:val="24"/>
         </w:rPr>
       </w:pPr>
-      <w:proofErr w:type="spellStart"/>
-      <w:r>
-        <w:rPr>
-          <w:rFonts w:ascii="Times New Roman" w:hAnsi="Times New Roman" w:cs="Times New Roman"/>
-          <w:sz w:val="24"/>
-          <w:szCs w:val="24"/>
-        </w:rPr>
-        <w:t>Щепеткову</w:t>
-      </w:r>
-      <w:proofErr w:type="spellEnd"/>
-      <w:r>
-        <w:rPr>
-          <w:rFonts w:ascii="Times New Roman" w:hAnsi="Times New Roman" w:cs="Times New Roman"/>
-          <w:sz w:val="24"/>
-          <w:szCs w:val="24"/>
-        </w:rPr>
-        <w:t xml:space="preserve"> А.С.</w:t>
-      </w:r>
+      <w:r>
+        <w:rPr>
+          <w:rFonts w:ascii="Times New Roman" w:hAnsi="Times New Roman" w:cs="Times New Roman"/>
+          <w:sz w:val="24"/>
+          <w:szCs w:val="24"/>
+        </w:rPr>
+        <w:t xml:space="preserve">Жуйкову </w:t>
+      </w:r>
+      <w:proofErr w:type="gramStart"/>
+      <w:r>
+        <w:rPr>
+          <w:rFonts w:ascii="Times New Roman" w:hAnsi="Times New Roman" w:cs="Times New Roman"/>
+          <w:sz w:val="24"/>
+          <w:szCs w:val="24"/>
+        </w:rPr>
+        <w:t>И.П.</w:t>
+      </w:r>
+      <w:proofErr w:type="gramEnd"/>
     </w:p>
     <w:p>
       <w:pPr>
@@ -1090,39 +1090,39 @@
         <a:sysClr val="window" lastClr="FFFFFF"/>
       </a:lt1>
       <a:dk2>
-        <a:srgbClr val="44546A"/>
+        <a:srgbClr val="0E2841"/>
       </a:dk2>
       <a:lt2>
-        <a:srgbClr val="E7E6E6"/>
+        <a:srgbClr val="E8E8E8"/>
       </a:lt2>
       <a:accent1>
-        <a:srgbClr val="4472C4"/>
+        <a:srgbClr val="156082"/>
       </a:accent1>
       <a:accent2>
-        <a:srgbClr val="ED7D31"/>
+        <a:srgbClr val="E97132"/>
       </a:accent2>
       <a:accent3>
-        <a:srgbClr val="A5A5A5"/>
+        <a:srgbClr val="196B24"/>
       </a:accent3>
       <a:accent4>
-        <a:srgbClr val="FFC000"/>
+        <a:srgbClr val="0F9ED5"/>
       </a:accent4>
       <a:accent5>
-        <a:srgbClr val="5B9BD5"/>
+        <a:srgbClr val="A02B93"/>
       </a:accent5>
       <a:accent6>
-        <a:srgbClr val="70AD47"/>
+        <a:srgbClr val="4EA72E"/>
       </a:accent6>
       <a:hlink>
-        <a:srgbClr val="0563C1"/>
+        <a:srgbClr val="467886"/>
       </a:hlink>
       <a:folHlink>
-        <a:srgbClr val="954F72"/>
+        <a:srgbClr val="96607D"/>
       </a:folHlink>
     </a:clrScheme>
     <a:fontScheme name="Стандартная">
       <a:majorFont>
-        <a:latin typeface="Calibri Light" panose="020F0302020204030204"/>
+        <a:latin typeface="Aptos Display" panose="02110004020202020204"/>
         <a:ea typeface=""/>
         <a:cs typeface=""/>
         <a:font script="Jpan" typeface="游ゴシック Light"/>
@@ -1174,7 +1174,7 @@
         <a:font script="Tfng" typeface="Ebrima"/>
       </a:majorFont>
       <a:minorFont>
-        <a:latin typeface="Calibri" panose="020F0502020204030204"/>
+        <a:latin typeface="Aptos" panose="02110004020202020204"/>
         <a:ea typeface=""/>
         <a:cs typeface=""/>
         <a:font script="Jpan" typeface="游明朝"/>
@@ -1368,7 +1368,7 @@
   <a:extraClrSchemeLst/>
   <a:extLst>
     <a:ext uri="{05A4C25C-085E-4340-85A3-A5531E510DB2}">
-      <thm15:themeFamily xmlns:thm15="http://schemas.microsoft.com/office/thememl/2012/main" name="Office Theme" id="{62F939B6-93AF-4DB8-9C6B-D6C7DFDC589F}" vid="{4A3C46E8-61CC-4603-A589-7422A47A8E4A}"/>
+      <thm15:themeFamily xmlns:thm15="http://schemas.microsoft.com/office/thememl/2012/main" name="Office Theme" id="{2E142A2C-CD16-42D6-873A-C26D2A0506FA}" vid="{1BDDFF52-6CD6-40A5-AB3C-68EB2F1E4D0A}"/>
     </a:ext>
   </a:extLst>
 </a:theme>

</xml_diff>

<commit_message>
Report/Approve/Implement Salary increase requests and the bonuses (#64)
* new salary functionaity
* some fixes
* versions update on backend
</commit_message>
<xml_diff>
--- a/platform/src/main/resources/mail/attachments/upcomingvacation_application.docx
+++ b/platform/src/main/resources/mail/attachments/upcomingvacation_application.docx
@@ -1,6 +1,6 @@
 
 <file path=word/document.xml><?xml version="1.0" encoding="utf-8"?>
-<w:document xmlns:wpc="http://schemas.microsoft.com/office/word/2010/wordprocessingCanvas" xmlns:cx="http://schemas.microsoft.com/office/drawing/2014/chartex" xmlns:cx1="http://schemas.microsoft.com/office/drawing/2015/9/8/chartex" xmlns:cx2="http://schemas.microsoft.com/office/drawing/2015/10/21/chartex" xmlns:cx3="http://schemas.microsoft.com/office/drawing/2016/5/9/chartex" xmlns:cx4="http://schemas.microsoft.com/office/drawing/2016/5/10/chartex" xmlns:cx5="http://schemas.microsoft.com/office/drawing/2016/5/11/chartex" xmlns:cx6="http://schemas.microsoft.com/office/drawing/2016/5/12/chartex" xmlns:cx7="http://schemas.microsoft.com/office/drawing/2016/5/13/chartex" xmlns:cx8="http://schemas.microsoft.com/office/drawing/2016/5/14/chartex" xmlns:mc="http://schemas.openxmlformats.org/markup-compatibility/2006" xmlns:aink="http://schemas.microsoft.com/office/drawing/2016/ink" xmlns:am3d="http://schemas.microsoft.com/office/drawing/2017/model3d" xmlns:o="urn:schemas-microsoft-com:office:office" xmlns:r="http://schemas.openxmlformats.org/officeDocument/2006/relationships" xmlns:m="http://schemas.openxmlformats.org/officeDocument/2006/math" xmlns:v="urn:schemas-microsoft-com:vml" xmlns:wp14="http://schemas.microsoft.com/office/word/2010/wordprocessingDrawing" xmlns:wp="http://schemas.openxmlformats.org/drawingml/2006/wordprocessingDrawing" xmlns:w10="urn:schemas-microsoft-com:office:word" xmlns:w="http://schemas.openxmlformats.org/wordprocessingml/2006/main" xmlns:w14="http://schemas.microsoft.com/office/word/2010/wordml" xmlns:w15="http://schemas.microsoft.com/office/word/2012/wordml" xmlns:w16cex="http://schemas.microsoft.com/office/word/2018/wordml/cex" xmlns:w16cid="http://schemas.microsoft.com/office/word/2016/wordml/cid" xmlns:w16="http://schemas.microsoft.com/office/word/2018/wordml" xmlns:w16sdtdh="http://schemas.microsoft.com/office/word/2020/wordml/sdtdatahash" xmlns:w16se="http://schemas.microsoft.com/office/word/2015/wordml/symex" xmlns:wpg="http://schemas.microsoft.com/office/word/2010/wordprocessingGroup" xmlns:wpi="http://schemas.microsoft.com/office/word/2010/wordprocessingInk" xmlns:wne="http://schemas.microsoft.com/office/word/2006/wordml" xmlns:wps="http://schemas.microsoft.com/office/word/2010/wordprocessingShape" mc:Ignorable="w14 w15 w16se w16cid w16 w16cex w16sdtdh wp14">
+<w:document xmlns:wpc="http://schemas.microsoft.com/office/word/2010/wordprocessingCanvas" xmlns:cx="http://schemas.microsoft.com/office/drawing/2014/chartex" xmlns:cx1="http://schemas.microsoft.com/office/drawing/2015/9/8/chartex" xmlns:cx2="http://schemas.microsoft.com/office/drawing/2015/10/21/chartex" xmlns:cx3="http://schemas.microsoft.com/office/drawing/2016/5/9/chartex" xmlns:cx4="http://schemas.microsoft.com/office/drawing/2016/5/10/chartex" xmlns:cx5="http://schemas.microsoft.com/office/drawing/2016/5/11/chartex" xmlns:cx6="http://schemas.microsoft.com/office/drawing/2016/5/12/chartex" xmlns:cx7="http://schemas.microsoft.com/office/drawing/2016/5/13/chartex" xmlns:cx8="http://schemas.microsoft.com/office/drawing/2016/5/14/chartex" xmlns:mc="http://schemas.openxmlformats.org/markup-compatibility/2006" xmlns:aink="http://schemas.microsoft.com/office/drawing/2016/ink" xmlns:am3d="http://schemas.microsoft.com/office/drawing/2017/model3d" xmlns:o="urn:schemas-microsoft-com:office:office" xmlns:oel="http://schemas.microsoft.com/office/2019/extlst" xmlns:r="http://schemas.openxmlformats.org/officeDocument/2006/relationships" xmlns:m="http://schemas.openxmlformats.org/officeDocument/2006/math" xmlns:v="urn:schemas-microsoft-com:vml" xmlns:wp14="http://schemas.microsoft.com/office/word/2010/wordprocessingDrawing" xmlns:wp="http://schemas.openxmlformats.org/drawingml/2006/wordprocessingDrawing" xmlns:w10="urn:schemas-microsoft-com:office:word" xmlns:w="http://schemas.openxmlformats.org/wordprocessingml/2006/main" xmlns:w14="http://schemas.microsoft.com/office/word/2010/wordml" xmlns:w15="http://schemas.microsoft.com/office/word/2012/wordml" xmlns:w16cex="http://schemas.microsoft.com/office/word/2018/wordml/cex" xmlns:w16cid="http://schemas.microsoft.com/office/word/2016/wordml/cid" xmlns:w16="http://schemas.microsoft.com/office/word/2018/wordml" xmlns:w16sdtdh="http://schemas.microsoft.com/office/word/2020/wordml/sdtdatahash" xmlns:w16se="http://schemas.microsoft.com/office/word/2015/wordml/symex" xmlns:wpg="http://schemas.microsoft.com/office/word/2010/wordprocessingGroup" xmlns:wpi="http://schemas.microsoft.com/office/word/2010/wordprocessingInk" xmlns:wne="http://schemas.microsoft.com/office/word/2006/wordml" xmlns:wps="http://schemas.microsoft.com/office/word/2010/wordprocessingShape" mc:Ignorable="w14 w15 w16se w16cid w16 w16cex w16sdtdh wp14">
   <w:body>
     <w:p>
       <w:pPr>
@@ -69,24 +69,24 @@
           <w:szCs w:val="24"/>
         </w:rPr>
       </w:pPr>
-      <w:proofErr w:type="spellStart"/>
-      <w:r>
-        <w:rPr>
-          <w:rFonts w:ascii="Times New Roman" w:hAnsi="Times New Roman" w:cs="Times New Roman"/>
-          <w:sz w:val="24"/>
-          <w:szCs w:val="24"/>
-        </w:rPr>
-        <w:t>Щепеткову</w:t>
-      </w:r>
-      <w:proofErr w:type="spellEnd"/>
-      <w:r>
-        <w:rPr>
-          <w:rFonts w:ascii="Times New Roman" w:hAnsi="Times New Roman" w:cs="Times New Roman"/>
-          <w:sz w:val="24"/>
-          <w:szCs w:val="24"/>
-        </w:rPr>
-        <w:t xml:space="preserve"> А.С.</w:t>
-      </w:r>
+      <w:r>
+        <w:rPr>
+          <w:rFonts w:ascii="Times New Roman" w:hAnsi="Times New Roman" w:cs="Times New Roman"/>
+          <w:sz w:val="24"/>
+          <w:szCs w:val="24"/>
+        </w:rPr>
+        <w:t xml:space="preserve">Жуйкову </w:t>
+      </w:r>
+      <w:proofErr w:type="gramStart"/>
+      <w:r>
+        <w:rPr>
+          <w:rFonts w:ascii="Times New Roman" w:hAnsi="Times New Roman" w:cs="Times New Roman"/>
+          <w:sz w:val="24"/>
+          <w:szCs w:val="24"/>
+        </w:rPr>
+        <w:t>И.П.</w:t>
+      </w:r>
+      <w:proofErr w:type="gramEnd"/>
     </w:p>
     <w:p>
       <w:pPr>
@@ -1090,39 +1090,39 @@
         <a:sysClr val="window" lastClr="FFFFFF"/>
       </a:lt1>
       <a:dk2>
-        <a:srgbClr val="44546A"/>
+        <a:srgbClr val="0E2841"/>
       </a:dk2>
       <a:lt2>
-        <a:srgbClr val="E7E6E6"/>
+        <a:srgbClr val="E8E8E8"/>
       </a:lt2>
       <a:accent1>
-        <a:srgbClr val="4472C4"/>
+        <a:srgbClr val="156082"/>
       </a:accent1>
       <a:accent2>
-        <a:srgbClr val="ED7D31"/>
+        <a:srgbClr val="E97132"/>
       </a:accent2>
       <a:accent3>
-        <a:srgbClr val="A5A5A5"/>
+        <a:srgbClr val="196B24"/>
       </a:accent3>
       <a:accent4>
-        <a:srgbClr val="FFC000"/>
+        <a:srgbClr val="0F9ED5"/>
       </a:accent4>
       <a:accent5>
-        <a:srgbClr val="5B9BD5"/>
+        <a:srgbClr val="A02B93"/>
       </a:accent5>
       <a:accent6>
-        <a:srgbClr val="70AD47"/>
+        <a:srgbClr val="4EA72E"/>
       </a:accent6>
       <a:hlink>
-        <a:srgbClr val="0563C1"/>
+        <a:srgbClr val="467886"/>
       </a:hlink>
       <a:folHlink>
-        <a:srgbClr val="954F72"/>
+        <a:srgbClr val="96607D"/>
       </a:folHlink>
     </a:clrScheme>
     <a:fontScheme name="Стандартная">
       <a:majorFont>
-        <a:latin typeface="Calibri Light" panose="020F0302020204030204"/>
+        <a:latin typeface="Aptos Display" panose="02110004020202020204"/>
         <a:ea typeface=""/>
         <a:cs typeface=""/>
         <a:font script="Jpan" typeface="游ゴシック Light"/>
@@ -1174,7 +1174,7 @@
         <a:font script="Tfng" typeface="Ebrima"/>
       </a:majorFont>
       <a:minorFont>
-        <a:latin typeface="Calibri" panose="020F0502020204030204"/>
+        <a:latin typeface="Aptos" panose="02110004020202020204"/>
         <a:ea typeface=""/>
         <a:cs typeface=""/>
         <a:font script="Jpan" typeface="游明朝"/>
@@ -1368,7 +1368,7 @@
   <a:extraClrSchemeLst/>
   <a:extLst>
     <a:ext uri="{05A4C25C-085E-4340-85A3-A5531E510DB2}">
-      <thm15:themeFamily xmlns:thm15="http://schemas.microsoft.com/office/thememl/2012/main" name="Office Theme" id="{62F939B6-93AF-4DB8-9C6B-D6C7DFDC589F}" vid="{4A3C46E8-61CC-4603-A589-7422A47A8E4A}"/>
+      <thm15:themeFamily xmlns:thm15="http://schemas.microsoft.com/office/thememl/2012/main" name="Office Theme" id="{2E142A2C-CD16-42D6-873A-C26D2A0506FA}" vid="{1BDDFF52-6CD6-40A5-AB3C-68EB2F1E4D0A}"/>
     </a:ext>
   </a:extLst>
 </a:theme>

</xml_diff>